<commit_message>
Altered my about me
</commit_message>
<xml_diff>
--- a/Document Artefacts/CORNICHON GROUP REPORT.docx
+++ b/Document Artefacts/CORNICHON GROUP REPORT.docx
@@ -237,6 +237,13 @@
     </w:p>
     <w:sdt>
       <w:sdtPr>
+        <w:rPr>
+          <w:rFonts w:asciiTheme="minorHAnsi" w:eastAsiaTheme="minorHAnsi" w:hAnsiTheme="minorHAnsi" w:cstheme="minorBidi"/>
+          <w:color w:val="auto"/>
+          <w:sz w:val="22"/>
+          <w:szCs w:val="22"/>
+          <w:lang w:val="en-AU"/>
+        </w:rPr>
         <w:id w:val="1224712215"/>
         <w:docPartObj>
           <w:docPartGallery w:val="Table of Contents"/>
@@ -245,14 +252,9 @@
       </w:sdtPr>
       <w:sdtEndPr>
         <w:rPr>
-          <w:rFonts w:asciiTheme="minorHAnsi" w:eastAsiaTheme="minorHAnsi" w:hAnsiTheme="minorHAnsi" w:cstheme="minorBidi"/>
           <w:b/>
           <w:bCs/>
           <w:noProof/>
-          <w:color w:val="auto"/>
-          <w:sz w:val="22"/>
-          <w:szCs w:val="22"/>
-          <w:lang w:val="en-AU"/>
         </w:rPr>
       </w:sdtEndPr>
       <w:sdtContent>
@@ -1971,21 +1973,7 @@
                 <w:rStyle w:val="Hyperlink"/>
                 <w:noProof/>
               </w:rPr>
-              <w:t>Group Processes a</w:t>
-            </w:r>
-            <w:r>
-              <w:rPr>
-                <w:rStyle w:val="Hyperlink"/>
-                <w:noProof/>
-              </w:rPr>
-              <w:t>n</w:t>
-            </w:r>
-            <w:r>
-              <w:rPr>
-                <w:rStyle w:val="Hyperlink"/>
-                <w:noProof/>
-              </w:rPr>
-              <w:t>d Communications</w:t>
+              <w:t>Group Processes and Communications</w:t>
             </w:r>
             <w:r>
               <w:rPr>
@@ -2967,21 +2955,7 @@
                 <w:rStyle w:val="Hyperlink"/>
                 <w:noProof/>
               </w:rPr>
-              <w:t xml:space="preserve">Thomas </w:t>
-            </w:r>
-            <w:r>
-              <w:rPr>
-                <w:rStyle w:val="Hyperlink"/>
-                <w:noProof/>
-              </w:rPr>
-              <w:t>P</w:t>
-            </w:r>
-            <w:r>
-              <w:rPr>
-                <w:rStyle w:val="Hyperlink"/>
-                <w:noProof/>
-              </w:rPr>
-              <w:t>fundt</w:t>
+              <w:t>Thomas Pfundt</w:t>
             </w:r>
             <w:r>
               <w:rPr>
@@ -3261,20 +3235,37 @@
     <w:p>
       <w:r>
         <w:lastRenderedPageBreak/>
-        <w:t>An interesting fact about myself is that I love travelling. I spent 3 months backpacking around Europe in 2014, multiple trips to New Zealand, South East Asia and North America. I am heading to Fiji for a short break over Easter.</w:t>
-      </w:r>
+        <w:t>An interesting fact about myself is that I love travelling. I spent 3 months backpacking around Europe in 2014, multiple trips to New Zealand, South East Asia and North America.</w:t>
+      </w:r>
+      <w:bookmarkStart w:id="11" w:name="_GoBack"/>
+      <w:r>
+        <w:t xml:space="preserve"> I </w:t>
+      </w:r>
+      <w:r>
+        <w:t xml:space="preserve">went </w:t>
+      </w:r>
+      <w:r>
+        <w:t>to Fiji for a short break over Easter</w:t>
+      </w:r>
+      <w:r>
+        <w:t xml:space="preserve"> and am planning on heading back to New Zealand in a few months’ time</w:t>
+      </w:r>
+      <w:r>
+        <w:t>.</w:t>
+      </w:r>
+      <w:bookmarkEnd w:id="11"/>
     </w:p>
     <w:p>
       <w:pPr>
         <w:pStyle w:val="Heading3"/>
       </w:pPr>
-      <w:bookmarkStart w:id="11" w:name="_Toc7978955"/>
-      <w:bookmarkStart w:id="12" w:name="_Toc10383446"/>
+      <w:bookmarkStart w:id="12" w:name="_Toc7978955"/>
+      <w:bookmarkStart w:id="13" w:name="_Toc10383446"/>
       <w:r>
         <w:t>Braden Smith</w:t>
       </w:r>
-      <w:bookmarkEnd w:id="11"/>
       <w:bookmarkEnd w:id="12"/>
+      <w:bookmarkEnd w:id="13"/>
     </w:p>
     <w:p>
       <w:r>
@@ -3315,13 +3306,13 @@
       <w:pPr>
         <w:pStyle w:val="Heading3"/>
       </w:pPr>
-      <w:bookmarkStart w:id="13" w:name="_Toc7978956"/>
-      <w:bookmarkStart w:id="14" w:name="_Toc10383447"/>
+      <w:bookmarkStart w:id="14" w:name="_Toc7978956"/>
+      <w:bookmarkStart w:id="15" w:name="_Toc10383447"/>
       <w:r>
         <w:t>Franklin Edyson</w:t>
       </w:r>
-      <w:bookmarkEnd w:id="13"/>
       <w:bookmarkEnd w:id="14"/>
+      <w:bookmarkEnd w:id="15"/>
     </w:p>
     <w:p>
       <w:r>
@@ -3356,11 +3347,11 @@
       <w:pPr>
         <w:pStyle w:val="Heading2"/>
       </w:pPr>
-      <w:bookmarkStart w:id="15" w:name="_Toc10383448"/>
+      <w:bookmarkStart w:id="16" w:name="_Toc10383448"/>
       <w:r>
         <w:t>Group Processes</w:t>
       </w:r>
-      <w:bookmarkEnd w:id="15"/>
+      <w:bookmarkEnd w:id="16"/>
     </w:p>
     <w:p>
       <w:r>
@@ -3416,11 +3407,11 @@
       <w:pPr>
         <w:pStyle w:val="Heading2"/>
       </w:pPr>
-      <w:bookmarkStart w:id="16" w:name="_Toc10383449"/>
+      <w:bookmarkStart w:id="17" w:name="_Toc10383449"/>
       <w:r>
         <w:t>Career Plans</w:t>
       </w:r>
-      <w:bookmarkEnd w:id="16"/>
+      <w:bookmarkEnd w:id="17"/>
     </w:p>
     <w:p>
       <w:r>
@@ -3467,13 +3458,13 @@
       <w:pPr>
         <w:pStyle w:val="Heading1"/>
       </w:pPr>
-      <w:bookmarkStart w:id="17" w:name="_Toc7978959"/>
-      <w:bookmarkStart w:id="18" w:name="_Toc10383450"/>
+      <w:bookmarkStart w:id="18" w:name="_Toc7978959"/>
+      <w:bookmarkStart w:id="19" w:name="_Toc10383450"/>
       <w:r>
         <w:t>TOOLS</w:t>
       </w:r>
-      <w:bookmarkEnd w:id="17"/>
       <w:bookmarkEnd w:id="18"/>
+      <w:bookmarkEnd w:id="19"/>
     </w:p>
     <w:p>
       <w:r>
@@ -3515,7 +3506,7 @@
       <w:pPr>
         <w:pStyle w:val="Heading2"/>
       </w:pPr>
-      <w:bookmarkStart w:id="19" w:name="_Toc10383451"/>
+      <w:bookmarkStart w:id="20" w:name="_Toc10383451"/>
       <w:r>
         <w:t>GitHub</w:t>
       </w:r>
@@ -3525,7 +3516,7 @@
       <w:r>
         <w:t>ory</w:t>
       </w:r>
-      <w:bookmarkEnd w:id="19"/>
+      <w:bookmarkEnd w:id="20"/>
     </w:p>
     <w:p>
       <w:r>
@@ -3551,22 +3542,22 @@
       <w:pPr>
         <w:pStyle w:val="Heading1"/>
       </w:pPr>
-      <w:bookmarkStart w:id="20" w:name="_Toc10383452"/>
+      <w:bookmarkStart w:id="21" w:name="_Toc10383452"/>
       <w:r>
         <w:lastRenderedPageBreak/>
         <w:t>PROJECT DESCRIPTION</w:t>
       </w:r>
-      <w:bookmarkEnd w:id="20"/>
+      <w:bookmarkEnd w:id="21"/>
     </w:p>
     <w:p>
       <w:pPr>
         <w:pStyle w:val="Heading2"/>
       </w:pPr>
-      <w:bookmarkStart w:id="21" w:name="_Toc10383453"/>
+      <w:bookmarkStart w:id="22" w:name="_Toc10383453"/>
       <w:r>
         <w:t>Topic</w:t>
       </w:r>
-      <w:bookmarkEnd w:id="21"/>
+      <w:bookmarkEnd w:id="22"/>
     </w:p>
     <w:p>
       <w:r>
@@ -3630,11 +3621,11 @@
       <w:pPr>
         <w:pStyle w:val="Heading2"/>
       </w:pPr>
-      <w:bookmarkStart w:id="22" w:name="_Toc10383454"/>
+      <w:bookmarkStart w:id="23" w:name="_Toc10383454"/>
       <w:r>
         <w:t>Motivation</w:t>
       </w:r>
-      <w:bookmarkEnd w:id="22"/>
+      <w:bookmarkEnd w:id="23"/>
     </w:p>
     <w:p>
       <w:r>
@@ -3686,11 +3677,11 @@
       <w:pPr>
         <w:pStyle w:val="Heading2"/>
       </w:pPr>
-      <w:bookmarkStart w:id="23" w:name="_Toc10383455"/>
+      <w:bookmarkStart w:id="24" w:name="_Toc10383455"/>
       <w:r>
         <w:t>Landscape</w:t>
       </w:r>
-      <w:bookmarkEnd w:id="23"/>
+      <w:bookmarkEnd w:id="24"/>
     </w:p>
     <w:p>
       <w:r>
@@ -3787,11 +3778,11 @@
           <w:color w:val="auto"/>
         </w:rPr>
       </w:pPr>
-      <w:bookmarkStart w:id="24" w:name="_Toc10383456"/>
+      <w:bookmarkStart w:id="25" w:name="_Toc10383456"/>
       <w:r>
         <w:t>Aim</w:t>
       </w:r>
-      <w:bookmarkEnd w:id="24"/>
+      <w:bookmarkEnd w:id="25"/>
     </w:p>
     <w:p>
       <w:r>
@@ -3848,11 +3839,11 @@
       <w:pPr>
         <w:pStyle w:val="Heading2"/>
       </w:pPr>
-      <w:bookmarkStart w:id="25" w:name="_Toc10383457"/>
+      <w:bookmarkStart w:id="26" w:name="_Toc10383457"/>
       <w:r>
         <w:t>Plan &amp; Progress</w:t>
       </w:r>
-      <w:bookmarkEnd w:id="25"/>
+      <w:bookmarkEnd w:id="26"/>
     </w:p>
     <w:p>
       <w:r>
@@ -3955,11 +3946,11 @@
       <w:pPr>
         <w:pStyle w:val="Heading2"/>
       </w:pPr>
-      <w:bookmarkStart w:id="26" w:name="_Toc10383458"/>
+      <w:bookmarkStart w:id="27" w:name="_Toc10383458"/>
       <w:r>
         <w:t>Roles</w:t>
       </w:r>
-      <w:bookmarkEnd w:id="26"/>
+      <w:bookmarkEnd w:id="27"/>
     </w:p>
     <w:p>
       <w:r>
@@ -4072,11 +4063,11 @@
       <w:pPr>
         <w:pStyle w:val="Heading2"/>
       </w:pPr>
-      <w:bookmarkStart w:id="27" w:name="_Toc10383459"/>
+      <w:bookmarkStart w:id="28" w:name="_Toc10383459"/>
       <w:r>
         <w:t>Scope and Limits</w:t>
       </w:r>
-      <w:bookmarkEnd w:id="27"/>
+      <w:bookmarkEnd w:id="28"/>
     </w:p>
     <w:p>
       <w:r>
@@ -4091,11 +4082,11 @@
       <w:pPr>
         <w:pStyle w:val="Heading2"/>
       </w:pPr>
-      <w:bookmarkStart w:id="28" w:name="_Toc10383460"/>
+      <w:bookmarkStart w:id="29" w:name="_Toc10383460"/>
       <w:r>
         <w:t>Tools and Technologies</w:t>
       </w:r>
-      <w:bookmarkEnd w:id="28"/>
+      <w:bookmarkEnd w:id="29"/>
     </w:p>
     <w:p>
       <w:r>
@@ -4129,7 +4120,7 @@
       <w:pPr>
         <w:pStyle w:val="Heading2"/>
       </w:pPr>
-      <w:bookmarkStart w:id="29" w:name="_Toc10383461"/>
+      <w:bookmarkStart w:id="30" w:name="_Toc10383461"/>
       <w:r>
         <w:t xml:space="preserve">Project </w:t>
       </w:r>
@@ -4139,7 +4130,7 @@
       <w:r>
         <w:t>esting</w:t>
       </w:r>
-      <w:bookmarkEnd w:id="29"/>
+      <w:bookmarkEnd w:id="30"/>
     </w:p>
     <w:p>
       <w:pPr>
@@ -4360,11 +4351,11 @@
       <w:pPr>
         <w:pStyle w:val="Heading2"/>
       </w:pPr>
-      <w:bookmarkStart w:id="30" w:name="_Toc10383462"/>
+      <w:bookmarkStart w:id="31" w:name="_Toc10383462"/>
       <w:r>
         <w:t>Project Timeframe</w:t>
       </w:r>
-      <w:bookmarkEnd w:id="30"/>
+      <w:bookmarkEnd w:id="31"/>
     </w:p>
     <w:p>
       <w:r>
@@ -4381,11 +4372,11 @@
       <w:pPr>
         <w:pStyle w:val="Heading2"/>
       </w:pPr>
-      <w:bookmarkStart w:id="31" w:name="_Toc10383463"/>
+      <w:bookmarkStart w:id="32" w:name="_Toc10383463"/>
       <w:r>
         <w:t>Project Risk Management</w:t>
       </w:r>
-      <w:bookmarkEnd w:id="31"/>
+      <w:bookmarkEnd w:id="32"/>
     </w:p>
     <w:p>
       <w:pPr>
@@ -4612,11 +4603,11 @@
           <w:szCs w:val="24"/>
         </w:rPr>
       </w:pPr>
-      <w:bookmarkStart w:id="32" w:name="_Toc10383464"/>
+      <w:bookmarkStart w:id="33" w:name="_Toc10383464"/>
       <w:r>
         <w:t>Group Processes and Communications</w:t>
       </w:r>
-      <w:bookmarkEnd w:id="32"/>
+      <w:bookmarkEnd w:id="33"/>
     </w:p>
     <w:p>
       <w:pPr>
@@ -4700,22 +4691,22 @@
       <w:r>
         <w:br w:type="page"/>
       </w:r>
-      <w:bookmarkStart w:id="33" w:name="_Toc10383465"/>
+      <w:bookmarkStart w:id="34" w:name="_Toc10383465"/>
       <w:r>
         <w:lastRenderedPageBreak/>
         <w:t>SKILLS &amp; JOBS</w:t>
       </w:r>
-      <w:bookmarkEnd w:id="33"/>
+      <w:bookmarkEnd w:id="34"/>
     </w:p>
     <w:p>
       <w:pPr>
         <w:pStyle w:val="Heading2"/>
       </w:pPr>
-      <w:bookmarkStart w:id="34" w:name="_Toc10383466"/>
+      <w:bookmarkStart w:id="35" w:name="_Toc10383466"/>
       <w:r>
         <w:t>Engineer</w:t>
       </w:r>
-      <w:bookmarkEnd w:id="34"/>
+      <w:bookmarkEnd w:id="35"/>
     </w:p>
     <w:p>
       <w:r>
@@ -4726,11 +4717,11 @@
       <w:pPr>
         <w:pStyle w:val="Heading2"/>
       </w:pPr>
-      <w:bookmarkStart w:id="35" w:name="_Toc10383467"/>
+      <w:bookmarkStart w:id="36" w:name="_Toc10383467"/>
       <w:r>
         <w:t>Project Manager</w:t>
       </w:r>
-      <w:bookmarkEnd w:id="35"/>
+      <w:bookmarkEnd w:id="36"/>
     </w:p>
     <w:p>
       <w:r>
@@ -4741,11 +4732,11 @@
       <w:pPr>
         <w:pStyle w:val="Heading2"/>
       </w:pPr>
-      <w:bookmarkStart w:id="36" w:name="_Toc10383468"/>
+      <w:bookmarkStart w:id="37" w:name="_Toc10383468"/>
       <w:r>
         <w:t>Marketing Manager</w:t>
       </w:r>
-      <w:bookmarkEnd w:id="36"/>
+      <w:bookmarkEnd w:id="37"/>
     </w:p>
     <w:p>
       <w:r>
@@ -4756,11 +4747,11 @@
       <w:pPr>
         <w:pStyle w:val="Heading2"/>
       </w:pPr>
-      <w:bookmarkStart w:id="37" w:name="_Toc10383469"/>
+      <w:bookmarkStart w:id="38" w:name="_Toc10383469"/>
       <w:r>
         <w:t>Business Analyst</w:t>
       </w:r>
-      <w:bookmarkEnd w:id="37"/>
+      <w:bookmarkEnd w:id="38"/>
     </w:p>
     <w:p>
       <w:r>
@@ -4778,16 +4769,16 @@
           <w:lang w:bidi="he-IL"/>
         </w:rPr>
       </w:pPr>
-      <w:bookmarkStart w:id="38" w:name="_Toc7978992"/>
-      <w:bookmarkStart w:id="39" w:name="_Toc10383470"/>
+      <w:bookmarkStart w:id="39" w:name="_Toc7978992"/>
+      <w:bookmarkStart w:id="40" w:name="_Toc10383470"/>
       <w:r>
         <w:rPr>
           <w:lang w:bidi="he-IL"/>
         </w:rPr>
         <w:t>FEEDBACK</w:t>
       </w:r>
-      <w:bookmarkEnd w:id="38"/>
       <w:bookmarkEnd w:id="39"/>
+      <w:bookmarkEnd w:id="40"/>
     </w:p>
     <w:p>
       <w:r>
@@ -4801,11 +4792,11 @@
       <w:pPr>
         <w:pStyle w:val="Heading1"/>
       </w:pPr>
-      <w:bookmarkStart w:id="40" w:name="_Toc10383471"/>
+      <w:bookmarkStart w:id="41" w:name="_Toc10383471"/>
       <w:r>
         <w:t>GROUP REFLECTION</w:t>
       </w:r>
-      <w:bookmarkEnd w:id="40"/>
+      <w:bookmarkEnd w:id="41"/>
     </w:p>
     <w:p>
       <w:r>
@@ -4930,24 +4921,24 @@
       <w:pPr>
         <w:pStyle w:val="Heading2"/>
       </w:pPr>
-      <w:bookmarkStart w:id="41" w:name="_Toc10383472"/>
+      <w:bookmarkStart w:id="42" w:name="_Toc10383472"/>
       <w:r>
         <w:t>Personal Reflection</w:t>
       </w:r>
       <w:r>
         <w:t>s</w:t>
       </w:r>
-      <w:bookmarkEnd w:id="41"/>
+      <w:bookmarkEnd w:id="42"/>
     </w:p>
     <w:p>
       <w:pPr>
         <w:pStyle w:val="Heading3"/>
       </w:pPr>
-      <w:bookmarkStart w:id="42" w:name="_Toc10383473"/>
+      <w:bookmarkStart w:id="43" w:name="_Toc10383473"/>
       <w:r>
         <w:t>Braden Smith</w:t>
       </w:r>
-      <w:bookmarkEnd w:id="42"/>
+      <w:bookmarkEnd w:id="43"/>
     </w:p>
     <w:p>
       <w:r>
@@ -5009,11 +5000,11 @@
       <w:pPr>
         <w:pStyle w:val="Heading3"/>
       </w:pPr>
-      <w:bookmarkStart w:id="43" w:name="_Toc10383474"/>
+      <w:bookmarkStart w:id="44" w:name="_Toc10383474"/>
       <w:r>
         <w:t>Quy Dat Le</w:t>
       </w:r>
-      <w:bookmarkEnd w:id="43"/>
+      <w:bookmarkEnd w:id="44"/>
     </w:p>
     <w:p>
       <w:pPr>
@@ -5104,11 +5095,11 @@
       <w:pPr>
         <w:pStyle w:val="Heading3"/>
       </w:pPr>
-      <w:bookmarkStart w:id="44" w:name="_Toc10383475"/>
+      <w:bookmarkStart w:id="45" w:name="_Toc10383475"/>
       <w:r>
         <w:t>Victoria Elliot</w:t>
       </w:r>
-      <w:bookmarkEnd w:id="44"/>
+      <w:bookmarkEnd w:id="45"/>
     </w:p>
     <w:p>
       <w:r>
@@ -5122,14 +5113,14 @@
           <w:lang w:val="en-GB"/>
         </w:rPr>
       </w:pPr>
-      <w:bookmarkStart w:id="45" w:name="_Toc10383476"/>
+      <w:bookmarkStart w:id="46" w:name="_Toc10383476"/>
       <w:r>
         <w:rPr>
           <w:lang w:val="en-GB"/>
         </w:rPr>
         <w:t>Franklin Edyson</w:t>
       </w:r>
-      <w:bookmarkEnd w:id="45"/>
+      <w:bookmarkEnd w:id="46"/>
     </w:p>
     <w:p>
       <w:r>
@@ -5185,19 +5176,17 @@
       <w:pPr>
         <w:pStyle w:val="Heading3"/>
       </w:pPr>
-      <w:bookmarkStart w:id="46" w:name="_Toc10383477"/>
+      <w:bookmarkStart w:id="47" w:name="_Toc10383477"/>
       <w:r>
         <w:lastRenderedPageBreak/>
         <w:t>Michael Jurie</w:t>
       </w:r>
-      <w:bookmarkEnd w:id="46"/>
+      <w:bookmarkEnd w:id="47"/>
     </w:p>
     <w:p>
       <w:r>
         <w:t>Personally, I think the group worked well together, everyone was connected and pushing to the GitHub regularly with constant communication within the Facebook messenger group. When assigning our roles and which parts of work we will do, there was clear and concise reasoning of why people were doing the work they were assigned, and if help was needed anywhere through the project someone could always jump on. The only thing we could have done better was meet up more outside of class, nobody suggested it, but it may have helped us put work together more efficiently. Looking back at the GitHub trail, everyone pushed their work at an average of 5-day intervals, which I think is great as it let Tom put everything onto the website and gave everyone an idea of how far along, we were as a group. Also, with Tom setting up the Microsoft planner at the start, it gave us feedback and constant updates to where others were within the group. As with the upcoming presentation, we are working collaboratively to get the slides done and currently assigning different slides to each member evenly. Overall, I was really happy with how we went and am hoping our hard work pays off in the end.</w:t>
       </w:r>
-      <w:bookmarkStart w:id="47" w:name="_GoBack"/>
-      <w:bookmarkEnd w:id="47"/>
     </w:p>
     <w:p/>
     <w:p>
@@ -5718,6 +5707,7 @@
     <w:lsdException w:name="HTML Sample" w:semiHidden="1" w:unhideWhenUsed="1"/>
     <w:lsdException w:name="HTML Typewriter" w:semiHidden="1" w:unhideWhenUsed="1"/>
     <w:lsdException w:name="HTML Variable" w:semiHidden="1" w:unhideWhenUsed="1"/>
+    <w:lsdException w:name="Normal Table" w:semiHidden="1" w:unhideWhenUsed="1"/>
     <w:lsdException w:name="annotation subject" w:semiHidden="1" w:unhideWhenUsed="1"/>
     <w:lsdException w:name="No List" w:semiHidden="1" w:unhideWhenUsed="1"/>
     <w:lsdException w:name="Outline List 1" w:semiHidden="1" w:unhideWhenUsed="1"/>
@@ -5764,8 +5754,10 @@
     <w:lsdException w:name="Table Subtle 2" w:semiHidden="1" w:unhideWhenUsed="1"/>
     <w:lsdException w:name="Table Web 1" w:semiHidden="1" w:unhideWhenUsed="1"/>
     <w:lsdException w:name="Table Web 2" w:semiHidden="1" w:unhideWhenUsed="1"/>
+    <w:lsdException w:name="Table Web 3" w:semiHidden="1" w:unhideWhenUsed="1"/>
     <w:lsdException w:name="Balloon Text" w:semiHidden="1" w:unhideWhenUsed="1"/>
     <w:lsdException w:name="Table Grid" w:uiPriority="39"/>
+    <w:lsdException w:name="Table Theme" w:semiHidden="1" w:unhideWhenUsed="1"/>
     <w:lsdException w:name="Placeholder Text" w:semiHidden="1"/>
     <w:lsdException w:name="No Spacing" w:uiPriority="1" w:qFormat="1"/>
     <w:lsdException w:name="Light Shading" w:uiPriority="60"/>
@@ -6655,7 +6647,7 @@
 </file>
 
 <file path=customXml/itemProps1.xml><?xml version="1.0" encoding="utf-8"?>
-<ds:datastoreItem xmlns:ds="http://schemas.openxmlformats.org/officeDocument/2006/customXml" ds:itemID="{CC5C6C11-5E0F-4CCB-B553-95EF68550CE6}">
+<ds:datastoreItem xmlns:ds="http://schemas.openxmlformats.org/officeDocument/2006/customXml" ds:itemID="{6F4CD882-B355-4E64-83C6-29C737961B4A}">
   <ds:schemaRefs>
     <ds:schemaRef ds:uri="http://schemas.openxmlformats.org/officeDocument/2006/bibliography"/>
   </ds:schemaRefs>

</xml_diff>